<commit_message>
finished off items / activities and added win condition + alternative endings
</commit_message>
<xml_diff>
--- a/To Do.docx
+++ b/To Do.docx
@@ -208,30 +208,57 @@
     </w:p>
     <w:p>
       <w:r>
+        <w:rPr>
+          <w:highlight w:val="green"/>
+        </w:rPr>
         <w:t>Oil can</w:t>
       </w:r>
       <w:r>
+        <w:rPr>
+          <w:highlight w:val="green"/>
+        </w:rPr>
         <w:t xml:space="preserve"> – unlocks </w:t>
       </w:r>
       <w:proofErr w:type="gramStart"/>
       <w:r>
+        <w:rPr>
+          <w:highlight w:val="green"/>
+        </w:rPr>
         <w:t>door</w:t>
       </w:r>
       <w:proofErr w:type="gramEnd"/>
     </w:p>
     <w:p>
       <w:r>
+        <w:rPr>
+          <w:highlight w:val="green"/>
+        </w:rPr>
         <w:t xml:space="preserve">Plastic fish </w:t>
       </w:r>
       <w:r>
+        <w:rPr>
+          <w:highlight w:val="green"/>
+        </w:rPr>
         <w:t>–</w:t>
       </w:r>
       <w:r>
+        <w:rPr>
+          <w:highlight w:val="green"/>
+        </w:rPr>
         <w:t xml:space="preserve"> dud</w:t>
       </w:r>
       <w:r>
+        <w:rPr>
+          <w:highlight w:val="green"/>
+        </w:rPr>
         <w:t xml:space="preserve"> “red herring”</w:t>
       </w:r>
+      <w:r>
+        <w:rPr>
+          <w:highlight w:val="green"/>
+        </w:rPr>
+        <w:t xml:space="preserve"> “An exquisitely crafted plastic fish. It is red in colouration and appears to be a herring.”</w:t>
+      </w:r>
     </w:p>
     <w:p>
       <w:pPr>
@@ -264,168 +291,603 @@
       </w:r>
     </w:p>
     <w:p>
-      <w:r>
-        <w:t xml:space="preserve">Pen </w:t>
-      </w:r>
-      <w:r>
+      <w:pPr>
+        <w:rPr>
+          <w:highlight w:val="green"/>
+        </w:rPr>
+      </w:pPr>
+      <w:r>
+        <w:rPr>
+          <w:highlight w:val="green"/>
+        </w:rPr>
+        <w:t xml:space="preserve">Pen – </w:t>
+      </w:r>
+      <w:r>
+        <w:rPr>
+          <w:highlight w:val="green"/>
+        </w:rPr>
+        <w:t xml:space="preserve">“This appears to be an ordinary </w:t>
+      </w:r>
+      <w:proofErr w:type="gramStart"/>
+      <w:r>
+        <w:rPr>
+          <w:highlight w:val="green"/>
+        </w:rPr>
+        <w:t>pen”</w:t>
+      </w:r>
+      <w:proofErr w:type="gramEnd"/>
+    </w:p>
+    <w:p>
+      <w:pPr>
+        <w:rPr>
+          <w:highlight w:val="green"/>
+        </w:rPr>
+      </w:pPr>
+      <w:r>
+        <w:rPr>
+          <w:highlight w:val="green"/>
+        </w:rPr>
+        <w:t>Paper – returns the mystery message</w:t>
+      </w:r>
+      <w:r>
+        <w:rPr>
+          <w:highlight w:val="green"/>
+        </w:rPr>
+        <w:t xml:space="preserve"> “There is a sentence written on the paper with words missing:</w:t>
+      </w:r>
+    </w:p>
+    <w:p>
+      <w:pPr>
+        <w:ind w:firstLine="720"/>
+        <w:rPr>
+          <w:highlight w:val="green"/>
+        </w:rPr>
+      </w:pPr>
+      <w:r>
+        <w:rPr>
+          <w:highlight w:val="green"/>
+        </w:rPr>
+        <w:t>"The ___ is in the ____ of the _____."</w:t>
+      </w:r>
+    </w:p>
+    <w:p>
+      <w:pPr>
+        <w:ind w:firstLine="720"/>
+      </w:pPr>
+      <w:r>
+        <w:rPr>
+          <w:highlight w:val="green"/>
+        </w:rPr>
+        <w:t xml:space="preserve">The key is in the base of the </w:t>
+      </w:r>
+      <w:proofErr w:type="gramStart"/>
+      <w:r>
+        <w:rPr>
+          <w:highlight w:val="green"/>
+        </w:rPr>
+        <w:t>chair</w:t>
+      </w:r>
+      <w:proofErr w:type="gramEnd"/>
+    </w:p>
+    <w:p>
+      <w:pPr>
+        <w:rPr>
+          <w:highlight w:val="green"/>
+        </w:rPr>
+      </w:pPr>
+      <w:r>
+        <w:rPr>
+          <w:highlight w:val="green"/>
+        </w:rPr>
+        <w:t xml:space="preserve">Book_1 – </w:t>
+      </w:r>
+      <w:r>
+        <w:rPr>
+          <w:highlight w:val="green"/>
+        </w:rPr>
+        <w:t>painting</w:t>
+      </w:r>
+    </w:p>
+    <w:p>
+      <w:pPr>
+        <w:rPr>
+          <w:highlight w:val="green"/>
+        </w:rPr>
+      </w:pPr>
+      <w:r>
+        <w:rPr>
+          <w:highlight w:val="green"/>
+        </w:rPr>
+        <w:lastRenderedPageBreak/>
+        <w:t>Book_</w:t>
+      </w:r>
+      <w:r>
+        <w:rPr>
+          <w:highlight w:val="green"/>
+        </w:rPr>
+        <w:t xml:space="preserve">2 – </w:t>
+      </w:r>
+      <w:r>
+        <w:rPr>
+          <w:highlight w:val="green"/>
+        </w:rPr>
+        <w:t>drawer</w:t>
+      </w:r>
+    </w:p>
+    <w:p>
+      <w:pPr>
+        <w:rPr>
+          <w:highlight w:val="green"/>
+        </w:rPr>
+      </w:pPr>
+      <w:r>
+        <w:rPr>
+          <w:highlight w:val="green"/>
+        </w:rPr>
+        <w:t>Book_3</w:t>
+      </w:r>
+      <w:r>
+        <w:rPr>
+          <w:highlight w:val="green"/>
+        </w:rPr>
+        <w:t xml:space="preserve"> – book</w:t>
+      </w:r>
+    </w:p>
+    <w:p>
+      <w:pPr>
+        <w:rPr>
+          <w:highlight w:val="green"/>
+        </w:rPr>
+      </w:pPr>
+      <w:r>
+        <w:rPr>
+          <w:highlight w:val="green"/>
+        </w:rPr>
+        <w:t>Book_4</w:t>
+      </w:r>
+      <w:r>
+        <w:rPr>
+          <w:highlight w:val="green"/>
+        </w:rPr>
+        <w:t xml:space="preserve"> – paper </w:t>
+      </w:r>
+    </w:p>
+    <w:p>
+      <w:pPr>
+        <w:rPr>
+          <w:highlight w:val="green"/>
+        </w:rPr>
+      </w:pPr>
+      <w:r>
+        <w:rPr>
+          <w:highlight w:val="green"/>
+        </w:rPr>
+        <w:t>Book_5 – “The word “</w:t>
+      </w:r>
+      <w:r>
+        <w:rPr>
+          <w:b/>
+          <w:bCs/>
+          <w:highlight w:val="green"/>
+        </w:rPr>
+        <w:t>key</w:t>
+      </w:r>
+      <w:r>
+        <w:rPr>
+          <w:highlight w:val="green"/>
+        </w:rPr>
+        <w:t xml:space="preserve">” is </w:t>
+      </w:r>
+      <w:proofErr w:type="gramStart"/>
+      <w:r>
+        <w:rPr>
+          <w:highlight w:val="green"/>
+        </w:rPr>
+        <w:t>highlighted”</w:t>
+      </w:r>
+      <w:proofErr w:type="gramEnd"/>
+    </w:p>
+    <w:p>
+      <w:pPr>
+        <w:rPr>
+          <w:highlight w:val="green"/>
+        </w:rPr>
+      </w:pPr>
+      <w:r>
+        <w:rPr>
+          <w:highlight w:val="green"/>
+        </w:rPr>
+        <w:t>Book_6</w:t>
+      </w:r>
+      <w:r>
+        <w:rPr>
+          <w:highlight w:val="green"/>
+        </w:rPr>
+        <w:t xml:space="preserve"> – </w:t>
+      </w:r>
+      <w:proofErr w:type="gramStart"/>
+      <w:r>
+        <w:rPr>
+          <w:highlight w:val="green"/>
+        </w:rPr>
+        <w:t>note</w:t>
+      </w:r>
+      <w:proofErr w:type="gramEnd"/>
+      <w:r>
+        <w:rPr>
+          <w:highlight w:val="green"/>
+        </w:rPr>
+        <w:t xml:space="preserve"> </w:t>
+      </w:r>
+    </w:p>
+    <w:p>
+      <w:pPr>
+        <w:rPr>
+          <w:highlight w:val="green"/>
+        </w:rPr>
+      </w:pPr>
+      <w:r>
+        <w:rPr>
+          <w:highlight w:val="green"/>
+        </w:rPr>
+        <w:t>Book_7</w:t>
+      </w:r>
+      <w:r>
+        <w:rPr>
+          <w:highlight w:val="green"/>
+        </w:rPr>
+        <w:t xml:space="preserve"> – desk </w:t>
+      </w:r>
+    </w:p>
+    <w:p>
+      <w:pPr>
+        <w:rPr>
+          <w:highlight w:val="green"/>
+        </w:rPr>
+      </w:pPr>
+      <w:r>
+        <w:rPr>
+          <w:highlight w:val="green"/>
+        </w:rPr>
+        <w:t xml:space="preserve">Book_8 </w:t>
+      </w:r>
+      <w:r>
+        <w:rPr>
+          <w:highlight w:val="green"/>
+        </w:rPr>
+        <w:t xml:space="preserve">- </w:t>
+      </w:r>
+      <w:r>
+        <w:rPr>
+          <w:b/>
+          <w:bCs/>
+          <w:highlight w:val="green"/>
+        </w:rPr>
+        <w:t>base</w:t>
+      </w:r>
+    </w:p>
+    <w:p>
+      <w:pPr>
+        <w:rPr>
+          <w:highlight w:val="green"/>
+        </w:rPr>
+      </w:pPr>
+      <w:r>
+        <w:rPr>
+          <w:highlight w:val="green"/>
+        </w:rPr>
+        <w:t>Book_9</w:t>
+      </w:r>
+      <w:r>
+        <w:rPr>
+          <w:highlight w:val="green"/>
+        </w:rPr>
+        <w:t xml:space="preserve"> – clock </w:t>
+      </w:r>
+    </w:p>
+    <w:p>
+      <w:pPr>
+        <w:rPr>
+          <w:highlight w:val="green"/>
+        </w:rPr>
+      </w:pPr>
+      <w:r>
+        <w:rPr>
+          <w:highlight w:val="green"/>
+        </w:rPr>
+        <w:t>Book_10</w:t>
+      </w:r>
+      <w:r>
+        <w:rPr>
+          <w:highlight w:val="green"/>
+        </w:rPr>
+        <w:t xml:space="preserve"> – pen </w:t>
+      </w:r>
+    </w:p>
+    <w:p>
+      <w:pPr>
+        <w:rPr>
+          <w:highlight w:val="green"/>
+        </w:rPr>
+      </w:pPr>
+      <w:r>
+        <w:rPr>
+          <w:highlight w:val="green"/>
+        </w:rPr>
+        <w:t>Book_11</w:t>
+      </w:r>
+      <w:r>
+        <w:rPr>
+          <w:highlight w:val="green"/>
+        </w:rPr>
+        <w:t xml:space="preserve"> </w:t>
+      </w:r>
+      <w:r>
+        <w:rPr>
+          <w:highlight w:val="green"/>
+        </w:rPr>
         <w:t>–</w:t>
       </w:r>
       <w:r>
+        <w:rPr>
+          <w:highlight w:val="green"/>
+        </w:rPr>
+        <w:t xml:space="preserve"> knife</w:t>
+      </w:r>
+      <w:r>
+        <w:rPr>
+          <w:highlight w:val="green"/>
+        </w:rPr>
+        <w:t xml:space="preserve"> </w:t>
+      </w:r>
+    </w:p>
+    <w:p>
+      <w:r>
+        <w:rPr>
+          <w:highlight w:val="green"/>
+        </w:rPr>
+        <w:t>Book_1</w:t>
+      </w:r>
+      <w:r>
+        <w:rPr>
+          <w:highlight w:val="green"/>
+        </w:rPr>
+        <w:t>2</w:t>
+      </w:r>
+      <w:r>
+        <w:rPr>
+          <w:highlight w:val="green"/>
+        </w:rPr>
+        <w:t xml:space="preserve"> - </w:t>
+      </w:r>
+      <w:r>
+        <w:rPr>
+          <w:b/>
+          <w:bCs/>
+          <w:highlight w:val="green"/>
+        </w:rPr>
+        <w:t>chair</w:t>
+      </w:r>
+    </w:p>
+    <w:p>
+      <w:r>
+        <w:rPr>
+          <w:highlight w:val="green"/>
+        </w:rPr>
+        <w:t>Knife – to use with chair</w:t>
+      </w:r>
+      <w:r>
+        <w:rPr>
+          <w:highlight w:val="green"/>
+        </w:rPr>
+        <w:t xml:space="preserve"> “Fairly blunt but sharp enough to cut </w:t>
+      </w:r>
+      <w:proofErr w:type="gramStart"/>
+      <w:r>
+        <w:rPr>
+          <w:highlight w:val="green"/>
+        </w:rPr>
+        <w:t>fabric”</w:t>
+      </w:r>
+      <w:proofErr w:type="gramEnd"/>
+    </w:p>
+    <w:p>
+      <w:r>
+        <w:rPr>
+          <w:highlight w:val="green"/>
+        </w:rPr>
+        <w:t>Key – for unlocking north room</w:t>
+      </w:r>
+      <w:r>
+        <w:rPr>
+          <w:highlight w:val="green"/>
+        </w:rPr>
+        <w:t xml:space="preserve"> “I wonder where this is from?”</w:t>
+      </w:r>
+    </w:p>
+    <w:p>
+      <w:pPr>
+        <w:rPr>
+          <w:b/>
+          <w:bCs/>
+        </w:rPr>
+      </w:pPr>
+    </w:p>
+    <w:p>
+      <w:r>
+        <w:rPr>
+          <w:b/>
+          <w:bCs/>
+        </w:rPr>
+        <w:t>Central:</w:t>
+      </w:r>
+      <w:r>
+        <w:rPr>
+          <w:b/>
+          <w:bCs/>
+        </w:rPr>
+        <w:t xml:space="preserve"> </w:t>
+      </w:r>
+    </w:p>
+    <w:p>
+      <w:r>
+        <w:rPr>
+          <w:highlight w:val="green"/>
+        </w:rPr>
+        <w:t xml:space="preserve">Bucket </w:t>
+      </w:r>
+      <w:r>
+        <w:rPr>
+          <w:highlight w:val="green"/>
+        </w:rPr>
+        <w:t>–</w:t>
+      </w:r>
+      <w:r>
+        <w:rPr>
+          <w:highlight w:val="green"/>
+        </w:rPr>
         <w:t xml:space="preserve"> dud</w:t>
       </w:r>
-    </w:p>
-    <w:p>
-      <w:r>
-        <w:t xml:space="preserve">Paper – returns the mystery </w:t>
+      <w:r>
+        <w:rPr>
+          <w:highlight w:val="green"/>
+        </w:rPr>
+        <w:t xml:space="preserve"> “now </w:t>
+      </w:r>
+      <w:proofErr w:type="spellStart"/>
+      <w:r>
+        <w:rPr>
+          <w:highlight w:val="green"/>
+        </w:rPr>
+        <w:t>gonna</w:t>
+      </w:r>
+      <w:proofErr w:type="spellEnd"/>
+      <w:r>
+        <w:rPr>
+          <w:highlight w:val="green"/>
+        </w:rPr>
+        <w:t xml:space="preserve"> make a mess”</w:t>
+      </w:r>
+      <w:r>
+        <w:rPr>
+          <w:highlight w:val="green"/>
+        </w:rPr>
+        <w:t xml:space="preserve"> “I probably should have left this where it was…”</w:t>
+      </w:r>
+    </w:p>
+    <w:p/>
+    <w:p>
+      <w:pPr>
+        <w:rPr>
+          <w:b/>
+          <w:bCs/>
+        </w:rPr>
+      </w:pPr>
+      <w:r>
+        <w:rPr>
+          <w:b/>
+          <w:bCs/>
+        </w:rPr>
+        <w:t>East:</w:t>
+      </w:r>
+    </w:p>
+    <w:p>
+      <w:r>
+        <w:rPr>
+          <w:highlight w:val="green"/>
+        </w:rPr>
+        <w:t>Screwdriver – access after toolbox</w:t>
+      </w:r>
+      <w:r>
+        <w:rPr>
+          <w:highlight w:val="green"/>
+        </w:rPr>
+        <w:t xml:space="preserve"> “A standard flat-headed screwdriver”</w:t>
+      </w:r>
+    </w:p>
+    <w:p>
+      <w:pPr>
+        <w:rPr>
+          <w:b/>
+          <w:bCs/>
+        </w:rPr>
+      </w:pPr>
+    </w:p>
+    <w:p>
+      <w:pPr>
+        <w:rPr>
+          <w:b/>
+          <w:bCs/>
+        </w:rPr>
+      </w:pPr>
+      <w:r>
+        <w:rPr>
+          <w:b/>
+          <w:bCs/>
+        </w:rPr>
+        <w:t>North:</w:t>
+      </w:r>
+    </w:p>
+    <w:p>
+      <w:r>
+        <w:rPr>
+          <w:highlight w:val="green"/>
+        </w:rPr>
+        <w:t>Wrench</w:t>
+      </w:r>
+      <w:r>
+        <w:rPr>
+          <w:highlight w:val="green"/>
+        </w:rPr>
+        <w:t xml:space="preserve"> </w:t>
       </w:r>
       <w:proofErr w:type="gramStart"/>
       <w:r>
-        <w:t>message</w:t>
+        <w:rPr>
+          <w:highlight w:val="green"/>
+        </w:rPr>
+        <w:t>–“</w:t>
       </w:r>
       <w:proofErr w:type="gramEnd"/>
-    </w:p>
-    <w:p>
-      <w:r>
-        <w:t xml:space="preserve">Book_1 – each returns a passage from the </w:t>
-      </w:r>
-      <w:proofErr w:type="gramStart"/>
-      <w:r>
-        <w:t>book</w:t>
-      </w:r>
-      <w:proofErr w:type="gramEnd"/>
-    </w:p>
-    <w:p>
-      <w:r>
-        <w:t>Book_2</w:t>
-      </w:r>
-    </w:p>
-    <w:p>
-      <w:r>
-        <w:t>…</w:t>
-      </w:r>
-    </w:p>
-    <w:p>
-      <w:r>
-        <w:t>Book_1</w:t>
-      </w:r>
-    </w:p>
-    <w:p>
-      <w:r>
-        <w:lastRenderedPageBreak/>
-        <w:t xml:space="preserve">Knife – to use with </w:t>
-      </w:r>
-      <w:proofErr w:type="gramStart"/>
-      <w:r>
-        <w:t>chair</w:t>
-      </w:r>
-      <w:proofErr w:type="gramEnd"/>
-    </w:p>
-    <w:p>
-      <w:pPr>
-        <w:rPr>
-          <w:b/>
-          <w:bCs/>
-        </w:rPr>
-      </w:pPr>
-    </w:p>
-    <w:p>
-      <w:r>
-        <w:rPr>
-          <w:b/>
-          <w:bCs/>
-        </w:rPr>
-        <w:t>Central:</w:t>
-      </w:r>
-      <w:r>
-        <w:rPr>
-          <w:b/>
-          <w:bCs/>
-        </w:rPr>
-        <w:t xml:space="preserve"> </w:t>
-      </w:r>
-    </w:p>
-    <w:p>
-      <w:r>
-        <w:t xml:space="preserve">Bucket </w:t>
-      </w:r>
-      <w:r>
-        <w:t>–</w:t>
-      </w:r>
-      <w:r>
-        <w:t xml:space="preserve"> dud</w:t>
-      </w:r>
-      <w:r>
-        <w:t xml:space="preserve"> “now </w:t>
-      </w:r>
-      <w:proofErr w:type="spellStart"/>
-      <w:r>
-        <w:t>gonna</w:t>
-      </w:r>
-      <w:proofErr w:type="spellEnd"/>
-      <w:r>
-        <w:t xml:space="preserve"> make a </w:t>
-      </w:r>
-      <w:proofErr w:type="gramStart"/>
-      <w:r>
-        <w:t>mess”</w:t>
-      </w:r>
-      <w:proofErr w:type="gramEnd"/>
-    </w:p>
-    <w:p/>
-    <w:p>
-      <w:pPr>
-        <w:rPr>
-          <w:b/>
-          <w:bCs/>
-        </w:rPr>
-      </w:pPr>
-      <w:r>
-        <w:rPr>
-          <w:b/>
-          <w:bCs/>
-        </w:rPr>
-        <w:t>East:</w:t>
-      </w:r>
-    </w:p>
-    <w:p>
-      <w:r>
-        <w:t>Screwdriver</w:t>
-      </w:r>
-      <w:r>
-        <w:t xml:space="preserve"> – access after toolbox</w:t>
-      </w:r>
-    </w:p>
-    <w:p>
-      <w:pPr>
-        <w:rPr>
-          <w:b/>
-          <w:bCs/>
-        </w:rPr>
-      </w:pPr>
-    </w:p>
-    <w:p>
-      <w:pPr>
-        <w:rPr>
-          <w:b/>
-          <w:bCs/>
-        </w:rPr>
-      </w:pPr>
-      <w:r>
-        <w:rPr>
-          <w:b/>
-          <w:bCs/>
-        </w:rPr>
-        <w:t>North:</w:t>
-      </w:r>
-    </w:p>
-    <w:p>
-      <w:r>
-        <w:t>Wrench</w:t>
-      </w:r>
-    </w:p>
-    <w:p>
-      <w:r>
+      <w:r>
+        <w:rPr>
+          <w:highlight w:val="green"/>
+        </w:rPr>
+        <w:t>Metallic and heavy!”</w:t>
+      </w:r>
+    </w:p>
+    <w:p>
+      <w:r>
+        <w:rPr>
+          <w:highlight w:val="green"/>
+        </w:rPr>
         <w:t>Hazmat</w:t>
+      </w:r>
+      <w:r>
+        <w:rPr>
+          <w:highlight w:val="green"/>
+        </w:rPr>
+        <w:t xml:space="preserve"> – option to put on “Squeaky! The badge even has your name on it! Would you like to try it on?”</w:t>
+      </w:r>
+    </w:p>
+    <w:p>
+      <w:r>
+        <w:rPr>
+          <w:highlight w:val="yellow"/>
+        </w:rPr>
+        <w:t xml:space="preserve">Gloves </w:t>
+      </w:r>
+      <w:r>
+        <w:rPr>
+          <w:highlight w:val="yellow"/>
+        </w:rPr>
+        <w:t xml:space="preserve">– option to put on </w:t>
+      </w:r>
+      <w:r>
+        <w:rPr>
+          <w:highlight w:val="yellow"/>
+        </w:rPr>
+        <w:t>“These are a pair of heavy-duty insulating gloves. Would you like to put them on?”</w:t>
       </w:r>
     </w:p>
     <w:p>
@@ -468,186 +930,383 @@
     </w:p>
     <w:p>
       <w:r>
-        <w:t xml:space="preserve">Clock – returns time when examined / time gives correct </w:t>
+        <w:rPr>
+          <w:highlight w:val="green"/>
+        </w:rPr>
+        <w:t>Clock – returns time when examined / time gives correct books</w:t>
+      </w:r>
+      <w:r>
+        <w:rPr>
+          <w:highlight w:val="green"/>
+        </w:rPr>
+        <w:t xml:space="preserve"> “The clock has stopped. You have no concept of time in the bunker. </w:t>
+      </w:r>
+      <w:r>
+        <w:rPr>
+          <w:highlight w:val="green"/>
+        </w:rPr>
+        <w:t>It is always 8:00:25 down here.”</w:t>
+      </w:r>
+    </w:p>
+    <w:p>
+      <w:pPr>
+        <w:rPr>
+          <w:highlight w:val="green"/>
+        </w:rPr>
+      </w:pPr>
+      <w:r>
+        <w:rPr>
+          <w:highlight w:val="green"/>
+        </w:rPr>
+        <w:lastRenderedPageBreak/>
+        <w:t xml:space="preserve">Picture – gives player the </w:t>
+      </w:r>
+      <w:r>
+        <w:rPr>
+          <w:b/>
+          <w:bCs/>
+          <w:highlight w:val="green"/>
+        </w:rPr>
+        <w:t>knife</w:t>
+      </w:r>
+      <w:r>
+        <w:rPr>
+          <w:highlight w:val="green"/>
+        </w:rPr>
+        <w:t xml:space="preserve"> “The painting depicts a coastal landscape with the sun setting on the horizon. You notice it sits apart from the wall. Would you like to examine further?”</w:t>
+      </w:r>
+    </w:p>
+    <w:p>
+      <w:r>
+        <w:rPr>
+          <w:highlight w:val="green"/>
+        </w:rPr>
+        <w:t>“Taking the painting off the wall, you notice an object taped to the back. It appears to be a knife. Would you like to take it?”</w:t>
+      </w:r>
+    </w:p>
+    <w:p>
+      <w:r>
+        <w:rPr>
+          <w:highlight w:val="green"/>
+        </w:rPr>
+        <w:t xml:space="preserve">Desk – Gives access to </w:t>
+      </w:r>
+      <w:r>
+        <w:rPr>
+          <w:b/>
+          <w:bCs/>
+          <w:highlight w:val="green"/>
+        </w:rPr>
+        <w:t>pen</w:t>
+      </w:r>
+      <w:r>
+        <w:rPr>
+          <w:highlight w:val="green"/>
+        </w:rPr>
+        <w:t xml:space="preserve"> / </w:t>
+      </w:r>
+      <w:r>
+        <w:rPr>
+          <w:b/>
+          <w:bCs/>
+          <w:highlight w:val="green"/>
+        </w:rPr>
+        <w:t>paper</w:t>
+      </w:r>
+      <w:r>
+        <w:rPr>
+          <w:highlight w:val="green"/>
+        </w:rPr>
+        <w:t xml:space="preserve"> “On the desk you see some paper and a pen. Something has been written on the paper.”</w:t>
+      </w:r>
+      <w:r>
+        <w:t xml:space="preserve"> </w:t>
+      </w:r>
+    </w:p>
+    <w:p>
+      <w:pPr>
+        <w:rPr>
+          <w:highlight w:val="green"/>
+        </w:rPr>
+      </w:pPr>
+      <w:r>
+        <w:rPr>
+          <w:highlight w:val="green"/>
+        </w:rPr>
+        <w:t>Chair – examine without knife just description. If in possession of knife, option to cut open</w:t>
+      </w:r>
+      <w:r>
+        <w:rPr>
+          <w:highlight w:val="green"/>
+        </w:rPr>
+        <w:t xml:space="preserve"> to get </w:t>
       </w:r>
       <w:proofErr w:type="gramStart"/>
       <w:r>
+        <w:rPr>
+          <w:highlight w:val="green"/>
+        </w:rPr>
+        <w:t>key</w:t>
+      </w:r>
+      <w:proofErr w:type="gramEnd"/>
+    </w:p>
+    <w:p>
+      <w:pPr>
+        <w:rPr>
+          <w:highlight w:val="green"/>
+        </w:rPr>
+      </w:pPr>
+      <w:r>
+        <w:rPr>
+          <w:highlight w:val="green"/>
+        </w:rPr>
+        <w:t>“You see the chair is wooden with a red leather seat. Would you like to take a seat?”</w:t>
+      </w:r>
+    </w:p>
+    <w:p>
+      <w:pPr>
+        <w:rPr>
+          <w:highlight w:val="green"/>
+        </w:rPr>
+      </w:pPr>
+      <w:r>
+        <w:rPr>
+          <w:highlight w:val="green"/>
+        </w:rPr>
+        <w:t xml:space="preserve">If yes: </w:t>
+      </w:r>
+      <w:r>
+        <w:rPr>
+          <w:highlight w:val="green"/>
+        </w:rPr>
+        <w:t>“The chair is comfortable. You take a short rest before continuing your search.”</w:t>
+      </w:r>
+    </w:p>
+    <w:p>
+      <w:pPr>
+        <w:rPr>
+          <w:highlight w:val="green"/>
+        </w:rPr>
+      </w:pPr>
+      <w:r>
+        <w:rPr>
+          <w:highlight w:val="green"/>
+        </w:rPr>
+        <w:t>“You see the chair is wooden with a red leather seat. Would you like to attack it with the knife?”</w:t>
+      </w:r>
+    </w:p>
+    <w:p>
+      <w:pPr>
+        <w:rPr>
+          <w:highlight w:val="green"/>
+        </w:rPr>
+      </w:pPr>
+      <w:r>
+        <w:rPr>
+          <w:highlight w:val="green"/>
+        </w:rPr>
+        <w:t xml:space="preserve">If yes: </w:t>
+      </w:r>
+      <w:r>
+        <w:rPr>
+          <w:highlight w:val="green"/>
+        </w:rPr>
+        <w:t>“You use the knife to cut open the leather. Amongst the stuffing you find a silver key.”</w:t>
+      </w:r>
+    </w:p>
+    <w:p>
+      <w:r>
+        <w:rPr>
+          <w:highlight w:val="green"/>
+        </w:rPr>
+        <w:t>Bookshelves</w:t>
+      </w:r>
+      <w:r>
+        <w:rPr>
+          <w:highlight w:val="green"/>
+        </w:rPr>
+        <w:t xml:space="preserve"> – adds </w:t>
+      </w:r>
+      <w:r>
+        <w:rPr>
+          <w:b/>
+          <w:bCs/>
+          <w:highlight w:val="green"/>
+        </w:rPr>
         <w:t>books</w:t>
       </w:r>
-      <w:proofErr w:type="gramEnd"/>
-    </w:p>
-    <w:p>
-      <w:r>
-        <w:t xml:space="preserve">Picture – gives player the </w:t>
+      <w:r>
+        <w:rPr>
+          <w:highlight w:val="green"/>
+        </w:rPr>
+        <w:t xml:space="preserve"> 1-12 to room</w:t>
+      </w:r>
+      <w:r>
+        <w:rPr>
+          <w:highlight w:val="green"/>
+        </w:rPr>
+        <w:t xml:space="preserve"> item array</w:t>
+      </w:r>
+      <w:r>
+        <w:rPr>
+          <w:highlight w:val="green"/>
+        </w:rPr>
+        <w:t xml:space="preserve"> “</w:t>
+      </w:r>
+      <w:r>
+        <w:rPr>
+          <w:highlight w:val="green"/>
+        </w:rPr>
+        <w:t>There are books on the shelf numbered 1–12.”</w:t>
+      </w:r>
+    </w:p>
+    <w:p/>
+    <w:p>
+      <w:pPr>
+        <w:rPr>
+          <w:b/>
+          <w:bCs/>
+        </w:rPr>
+      </w:pPr>
+      <w:r>
+        <w:rPr>
+          <w:b/>
+          <w:bCs/>
+        </w:rPr>
+        <w:t>Central:</w:t>
+      </w:r>
+    </w:p>
+    <w:p>
+      <w:proofErr w:type="spellStart"/>
+      <w:r>
+        <w:rPr>
+          <w:highlight w:val="green"/>
+        </w:rPr>
+        <w:t>Locked_</w:t>
       </w:r>
       <w:proofErr w:type="gramStart"/>
       <w:r>
         <w:rPr>
-          <w:b/>
-          <w:bCs/>
-        </w:rPr>
-        <w:t>knife</w:t>
-      </w:r>
-      <w:proofErr w:type="gramEnd"/>
-    </w:p>
-    <w:p>
-      <w:r>
-        <w:t xml:space="preserve">Desk – Gives access to </w:t>
-      </w:r>
-      <w:r>
-        <w:rPr>
-          <w:b/>
-          <w:bCs/>
-        </w:rPr>
-        <w:t>pen</w:t>
-      </w:r>
-      <w:r>
-        <w:t xml:space="preserve"> / </w:t>
-      </w:r>
-      <w:proofErr w:type="gramStart"/>
-      <w:r>
-        <w:rPr>
-          <w:b/>
-          <w:bCs/>
-        </w:rPr>
-        <w:t>paper</w:t>
-      </w:r>
-      <w:proofErr w:type="gramEnd"/>
-    </w:p>
-    <w:p>
-      <w:r>
-        <w:t>Chair – examine without knife just description. If in possession of knife, option to cut open</w:t>
-      </w:r>
-      <w:r>
-        <w:t xml:space="preserve"> to get </w:t>
-      </w:r>
-      <w:proofErr w:type="gramStart"/>
-      <w:r>
-        <w:t>key</w:t>
-      </w:r>
-      <w:proofErr w:type="gramEnd"/>
-    </w:p>
-    <w:p>
-      <w:r>
-        <w:t>Bookshelves</w:t>
-      </w:r>
-      <w:r>
-        <w:t xml:space="preserve"> </w:t>
-      </w:r>
-      <w:r>
-        <w:t>–</w:t>
-      </w:r>
-      <w:r>
-        <w:t xml:space="preserve"> adds </w:t>
-      </w:r>
-      <w:r>
-        <w:rPr>
-          <w:b/>
-          <w:bCs/>
-        </w:rPr>
-        <w:t>books</w:t>
-      </w:r>
-      <w:r>
-        <w:t xml:space="preserve"> 1-12 to room</w:t>
-      </w:r>
-      <w:r>
-        <w:t xml:space="preserve"> item </w:t>
-      </w:r>
-      <w:proofErr w:type="gramStart"/>
-      <w:r>
-        <w:t>array</w:t>
-      </w:r>
-      <w:proofErr w:type="gramEnd"/>
-    </w:p>
-    <w:p/>
-    <w:p>
-      <w:pPr>
-        <w:rPr>
-          <w:b/>
-          <w:bCs/>
-        </w:rPr>
-      </w:pPr>
-      <w:r>
-        <w:rPr>
-          <w:b/>
-          <w:bCs/>
-        </w:rPr>
-        <w:t>Central:</w:t>
-      </w:r>
-    </w:p>
-    <w:p>
-      <w:r>
-        <w:t>Pipes – burns on touch [-1 HP]</w:t>
-      </w:r>
-    </w:p>
-    <w:p>
-      <w:r>
-        <w:t>Stairwell – Gives access to control panel (win condition)</w:t>
-      </w:r>
-    </w:p>
-    <w:p>
-      <w:r>
-        <w:t>Control panel</w:t>
-      </w:r>
-      <w:r>
-        <w:t xml:space="preserve"> – win condition / asks for code</w:t>
-      </w:r>
-      <w:r>
-        <w:t xml:space="preserve"> / doesn’t work without </w:t>
-      </w:r>
-      <w:proofErr w:type="gramStart"/>
-      <w:r>
-        <w:t>power</w:t>
-      </w:r>
-      <w:proofErr w:type="gramEnd"/>
-    </w:p>
-    <w:p/>
-    <w:p>
-      <w:r>
-        <w:rPr>
-          <w:b/>
-          <w:bCs/>
-        </w:rPr>
-        <w:t>East:</w:t>
-      </w:r>
-    </w:p>
-    <w:p>
-      <w:r>
-        <w:t>Power switch</w:t>
-      </w:r>
-      <w:r>
-        <w:t xml:space="preserve"> – turns on power / hurts player if not wearing </w:t>
-      </w:r>
-      <w:proofErr w:type="gramStart"/>
-      <w:r>
-        <w:t>gloves</w:t>
-      </w:r>
-      <w:proofErr w:type="gramEnd"/>
-    </w:p>
-    <w:p>
-      <w:r>
-        <w:t xml:space="preserve">Water purification station – returns </w:t>
-      </w:r>
-      <w:proofErr w:type="spellStart"/>
-      <w:proofErr w:type="gramStart"/>
-      <w:r>
-        <w:t>desciption</w:t>
+          <w:highlight w:val="green"/>
+        </w:rPr>
+        <w:t>Door</w:t>
       </w:r>
       <w:proofErr w:type="spellEnd"/>
       <w:proofErr w:type="gramEnd"/>
     </w:p>
     <w:p>
       <w:r>
+        <w:t>Pipes – burns on touch [-1 HP]</w:t>
+      </w:r>
+    </w:p>
+    <w:p>
+      <w:r>
+        <w:rPr>
+          <w:highlight w:val="green"/>
+        </w:rPr>
+        <w:t>Stairwell – Gives access to control panel (win condition)</w:t>
+      </w:r>
+    </w:p>
+    <w:p>
+      <w:r>
+        <w:rPr>
+          <w:highlight w:val="green"/>
+        </w:rPr>
+        <w:t>Control panel</w:t>
+      </w:r>
+      <w:r>
+        <w:rPr>
+          <w:highlight w:val="green"/>
+        </w:rPr>
+        <w:t xml:space="preserve"> – win condition / asks for code</w:t>
+      </w:r>
+      <w:r>
+        <w:rPr>
+          <w:highlight w:val="green"/>
+        </w:rPr>
+        <w:t xml:space="preserve"> / doesn’t work without </w:t>
+      </w:r>
+      <w:proofErr w:type="gramStart"/>
+      <w:r>
+        <w:rPr>
+          <w:highlight w:val="green"/>
+        </w:rPr>
+        <w:t>power</w:t>
+      </w:r>
+      <w:proofErr w:type="gramEnd"/>
+    </w:p>
+    <w:p/>
+    <w:p>
+      <w:r>
+        <w:rPr>
+          <w:b/>
+          <w:bCs/>
+        </w:rPr>
+        <w:t>East:</w:t>
+      </w:r>
+    </w:p>
+    <w:p>
+      <w:r>
+        <w:rPr>
+          <w:highlight w:val="yellow"/>
+        </w:rPr>
+        <w:t>Power switch</w:t>
+      </w:r>
+      <w:r>
+        <w:rPr>
+          <w:highlight w:val="yellow"/>
+        </w:rPr>
+        <w:t xml:space="preserve"> – turns on power / hurts player if not wearing </w:t>
+      </w:r>
+      <w:proofErr w:type="gramStart"/>
+      <w:r>
+        <w:rPr>
+          <w:highlight w:val="yellow"/>
+        </w:rPr>
+        <w:t>gloves</w:t>
+      </w:r>
+      <w:proofErr w:type="gramEnd"/>
+    </w:p>
+    <w:p>
+      <w:r>
+        <w:rPr>
+          <w:highlight w:val="green"/>
+        </w:rPr>
+        <w:t xml:space="preserve">Water purification station – returns </w:t>
+      </w:r>
+      <w:proofErr w:type="gramStart"/>
+      <w:r>
+        <w:rPr>
+          <w:highlight w:val="green"/>
+        </w:rPr>
+        <w:t>description</w:t>
+      </w:r>
+      <w:proofErr w:type="gramEnd"/>
+    </w:p>
+    <w:p>
+      <w:r>
+        <w:rPr>
+          <w:highlight w:val="green"/>
+        </w:rPr>
         <w:t>Toolbox – returns description “too many screwdrivers</w:t>
       </w:r>
       <w:r>
+        <w:rPr>
+          <w:highlight w:val="green"/>
+        </w:rPr>
         <w:t xml:space="preserve"> and nails… nothing </w:t>
       </w:r>
       <w:proofErr w:type="gramStart"/>
       <w:r>
+        <w:rPr>
+          <w:highlight w:val="green"/>
+        </w:rPr>
         <w:t>useful</w:t>
       </w:r>
       <w:r>
+        <w:rPr>
+          <w:highlight w:val="green"/>
+        </w:rPr>
         <w:t>”</w:t>
       </w:r>
       <w:proofErr w:type="gramEnd"/>
@@ -665,37 +1324,45 @@
           <w:b/>
           <w:bCs/>
         </w:rPr>
-        <w:lastRenderedPageBreak/>
         <w:t>North</w:t>
       </w:r>
     </w:p>
     <w:p>
       <w:r>
+        <w:rPr>
+          <w:highlight w:val="green"/>
+        </w:rPr>
         <w:t xml:space="preserve">Vent – need screwdriver – gives </w:t>
       </w:r>
       <w:proofErr w:type="gramStart"/>
       <w:r>
+        <w:rPr>
+          <w:highlight w:val="green"/>
+        </w:rPr>
         <w:t>hazmat</w:t>
       </w:r>
       <w:proofErr w:type="gramEnd"/>
     </w:p>
     <w:p>
       <w:r>
+        <w:rPr>
+          <w:highlight w:val="green"/>
+        </w:rPr>
         <w:t>Heavy box</w:t>
       </w:r>
       <w:r>
+        <w:rPr>
+          <w:highlight w:val="green"/>
+        </w:rPr>
         <w:t xml:space="preserve"> – hurts player “daily mail = toilet paper”</w:t>
       </w:r>
     </w:p>
     <w:p>
       <w:r>
-        <w:t xml:space="preserve">Shelving </w:t>
-      </w:r>
-      <w:r>
-        <w:t>–</w:t>
-      </w:r>
-      <w:r>
-        <w:t xml:space="preserve"> Description</w:t>
+        <w:rPr>
+          <w:highlight w:val="green"/>
+        </w:rPr>
+        <w:t>Shelving – Description</w:t>
       </w:r>
     </w:p>
     <w:p/>

</xml_diff>